<commit_message>
agregado cambio modalidad ingreso
</commit_message>
<xml_diff>
--- a/public/documentos/resoluciones/001-2023-CU-UPLA.docx
+++ b/public/documentos/resoluciones/001-2023-CU-UPLA.docx
@@ -56,7 +56,7 @@
           <w:highlight w:val="yellow"/>
           <w:lang w:val="es-PE"/>
         </w:rPr>
-        <w:t>La Resolución N° 0002-CF-FCC.SS.-UPLA-2023 de fecha 27.06.2023, Oficio N° 0003-DECANATO/VIRTUAL-FCCSS-UPLA de fecha 01.07.2023, Proveído N° 0004-2023-R-UPLA de fecha 27.06.2023 y acuerdo de Consejo Universitario en sesión extraordinaria de fecha 27.06.2023, respectivamente; y, aqea</w:t>
+        <w:t>El Formulario Único de Trámite N° 0002-CF-FCC.SS.-UPLA-2023 de fecha 28.06.2023, Oficio N° 0003-E-2023-OURYM-UPLA de fecha 22.06.2023, Proveído N° 0004-2023-VRACD-UPLA de fecha 11.06.2023, Proveído N° 0005-2023-VRACD-UPLA de fecha 09.06.2023 y acuerdo de Consejo Universitario en sesión extraordinaria de fecha 28.06.2023, respectivamente; y,</w:t>
       </w:r>
     </w:p>
     <w:p>
@@ -103,7 +103,7 @@
           <w:highlight w:val="yellow"/>
           <w:lang w:val="es-PE" w:eastAsia="en-US"/>
         </w:rPr>
-        <w:t>El Estatuto de la Universidad Peruana Los Andes en su décima disposición complementaria final, establece que ningún miembro de la Comunidad Universitaria o terceros pueden usar o disponer en sus publicaciones o realizar actividades atribuyéndose la representatividad de la Universidad, sin la autorizac  ión del Consejo Universitario, bajo responsabilidad;</w:t>
+        <w:t>La Ley Universitaria Ley N° 30220, en su artículo 22º, dispone que la SUNEDU es la autoridad central de la supervisión de la calidad bajo el ámbito de su competencia, incluyendo el licenciamiento y supervisión de las condiciones del servicio educativo de nivel superior universitario, en razón de lo cual dicta normas y establece procedimientos para asegurar el cumplimiento de las políticas públicas del Sector Educación en materia de su competencia;</w:t>
       </w:r>
     </w:p>
     <w:p>
@@ -125,7 +125,7 @@
           <w:highlight w:val="yellow"/>
           <w:lang w:val="es-PE" w:eastAsia="en-US"/>
         </w:rPr>
-        <w:t>La Resolución N° 015-2022-AU de fecha 10.06.2022, mediante la cual la Asamblea Universitaria modifica la novena disposición complementaria final del Estatuto vigente, debiendo considerarse: - EMBLEMA DE LA UNIVERSIDAD: Se instituye oficialmente los elementos y los colores previstos en la marca (logotipo, emblemática, signo distintivo) de la Universidad Peruana Los Andes que son el azul y el blanco, cuya simbología, precedencia, honores y protocolo s aerán reglamentados y establecidos en el manual de uso por la universidad;</w:t>
+        <w:t>El artículo 23°, inc. n) y v), del Estatuto de la Universidad Peruana Los Andes, establece que es atribución del Consejo Universitario aprobar las modalidades de ingreso a la Universidad; y, conocer y resolver todos los demás asuntos que no están encomendados a las autoridades universitarias;</w:t>
       </w:r>
     </w:p>
     <w:p>
@@ -147,7 +147,7 @@
           <w:highlight w:val="yellow"/>
           <w:lang w:val="es-PE" w:eastAsia="en-US"/>
         </w:rPr>
-        <w:t>La Resolución N° 0002-CF-FCC.SS.-UPLA-2023 de fecha 27.06.2023, mediante la cual el Consejo de Facultad de Ciencias Administrativas y Contables propone el auspicio académico para 123</w:t>
+        <w:t>El Formulario Único de Trámite N° 0002 de fecha 28.06.2023, presentado por el señor Vargas Cruz Juan, egresado de la Escuela Profesional de Administración y Sistemas de la Facultad de Ciencias Administrativas y Contables, peticiona al Rector Cambio de Modalidad de Ingreso, según se detalla en la parte resolutiva;</w:t>
       </w:r>
     </w:p>
     <w:p>
@@ -169,7 +169,29 @@
           <w:highlight w:val="yellow"/>
           <w:lang w:val="es-PE" w:eastAsia="en-US"/>
         </w:rPr>
-        <w:t>Los Miembros del Consejo Universitario en sesión extraordinaria de fecha 27.06.2023, toman conocimiento del expediente y después del debate pertinente, en atención a los fundamentos señalados y en uso a las atribuciones otorgadas por ley;</w:t>
+        <w:t>El Oficio N° 0003-E-2023-OURYM-UPLA de fecha 22.06.2023 emitido por el Jefe de la Oficina de Registros y Matrículas al señor Vicerrector Académico con opinión favorable en mérito a los documentos presentados por el estudiante, para su conocimiento y tratamiento pertinente;</w:t>
+      </w:r>
+    </w:p>
+    <w:p>
+      <w:pPr>
+        <w:spacing w:after="160" w:line="259" w:lineRule="auto"/>
+        <w:jc w:val="both"/>
+        <w:rPr>
+          <w:rFonts w:ascii="Arial Narrow" w:eastAsiaTheme="minorHAnsi" w:hAnsi="Arial Narrow" w:cstheme="minorBidi"/>
+          <w:sz w:val="17"/>
+          <w:szCs w:val="17"/>
+          <w:lang w:val="es-PE" w:eastAsia="en-US"/>
+        </w:rPr>
+      </w:pPr>
+      <w:r>
+        <w:rPr>
+          <w:rFonts w:ascii="Arial Narrow" w:eastAsiaTheme="minorHAnsi" w:hAnsi="Arial Narrow" w:cstheme="minorBidi"/>
+          <w:sz w:val="17"/>
+          <w:szCs w:val="17"/>
+          <w:highlight w:val="yellow"/>
+          <w:lang w:val="es-PE" w:eastAsia="en-US"/>
+        </w:rPr>
+        <w:t>Los Miembros del Consejo Universitario en sesión extraordinaria de fecha 28.06.2023, toman conocimiento del expediente y después del debate pertinente, en atención a los fundamentos señalados y en uso a las atribuciones otorgadas por ley;</w:t>
       </w:r>
     </w:p>
     <w:bookmarkEnd w:id="1"/>
@@ -224,7 +246,7 @@
           <w:szCs w:val="17"/>
           <w:highlight w:val="yellow"/>
         </w:rPr>
-        <w:t xml:space="preserve">APROBAR </w:t>
+        <w:t xml:space="preserve">RECTIFICAR </w:t>
       </w:r>
       <w:r>
         <w:rPr>
@@ -233,7 +255,11 @@
           <w:szCs w:val="17"/>
           <w:highlight w:val="yellow"/>
         </w:rPr>
-        <w:t>el auspicio académico para 123</w:t>
+        <w:t>la Constancia de Ingreso al Proceso de Admisión, Modalidad de Educación Semipresencial 2000 - I del egresado Vargas Cruz Juan, de la Escuela Profesional de Administración y Sistemas de la Facultad de Ciencias Administrativas y Contables, con Código de Matrícula N° 2021453255J, según se detalla a continuación:
+                DICE:
+                MODALIDAD: Postulante Ordinario o Regular
+                DEBE DECIR: 
+                MODALIDAD: Titulados o Graduados</w:t>
       </w:r>
     </w:p>
     <w:p>
@@ -262,7 +288,7 @@
           <w:szCs w:val="17"/>
           <w:highlight w:val="yellow"/>
         </w:rPr>
-        <w:t xml:space="preserve">DISPONER </w:t>
+        <w:t xml:space="preserve">AUTORIZAR </w:t>
       </w:r>
       <w:r>
         <w:rPr>
@@ -271,7 +297,7 @@
           <w:szCs w:val="17"/>
           <w:highlight w:val="yellow"/>
         </w:rPr>
-        <w:t>el uso del emblema de la Universidad Peruana Los Andes 123, en concordancia con lo resuelto en el Art. 1° de la presente resolución.</w:t>
+        <w:t>al Jefe de la Oficina de Registros y Matriculas en coordinación con el Jefe de la Oficina de Admisión la rectificación aprobada en el Art. 1° de la presente resolución.</w:t>
       </w:r>
     </w:p>
     <w:p>
@@ -309,7 +335,7 @@
           <w:szCs w:val="17"/>
           <w:highlight w:val="yellow"/>
         </w:rPr>
-        <w:t>a los Vicerrectores Académico y de Investigación, al Decano de la Facultad de Ciencias Administrativas y Contables, al Director General de Administración, a los jefes de las Oficinas de Asesoría Jurídica, Marketing y Comunicaciones y demás instancias académicas y administrativas el cumplimiento de la presente resolución.</w:t>
+        <w:t>al Vicerrector Académico, al Decano de la Facultad de Ciencias Administrativas y Contables, a los jefes de las Oficinas de Registros y Matrículas, Informática y Sistemas, Admisión, y demás instancias académicas y administrativas, el cumplimiento de la presente resolución.</w:t>
       </w:r>
     </w:p>
     <w:p>
@@ -338,7 +364,7 @@
           <w:szCs w:val="17"/>
           <w:highlight w:val="yellow"/>
         </w:rPr>
-        <w:t xml:space="preserve">DAR POR CONOCIDO </w:t>
+        <w:t xml:space="preserve">TRANSCRIBIR </w:t>
       </w:r>
       <w:r>
         <w:rPr>
@@ -347,7 +373,7 @@
           <w:szCs w:val="17"/>
           <w:highlight w:val="yellow"/>
         </w:rPr>
-        <w:t>la presente resolución a las instancias correspondientes, para su conocimiento y fines pertinentes.</w:t>
+        <w:t>la presente resolución a las Oficinas correspondientes para su conocimiento y fines pertinentes.</w:t>
       </w:r>
     </w:p>
     <w:p>
@@ -1261,7 +1287,7 @@
         <w:bCs/>
         <w:highlight w:val="yellow"/>
       </w:rPr>
-      <w:t>27.06.2023</w:t>
+      <w:t>28.06.2023</w:t>
     </w:r>
   </w:p>
   <w:p>

</xml_diff>

<commit_message>
agregado pia y pia modificado
</commit_message>
<xml_diff>
--- a/public/documentos/resoluciones/001-2023-CU-UPLA.docx
+++ b/public/documentos/resoluciones/001-2023-CU-UPLA.docx
@@ -56,7 +56,7 @@
           <w:highlight w:val="yellow"/>
           <w:lang w:val="es-PE"/>
         </w:rPr>
-        <w:t>El Formulario Único de Trámite N° 0001-CF-FCC.SS.-UPLA-2023 de fecha 30.06.2023, Oficio N° 0002-E-2023-OURYM-UPLA de fecha 15.06.2023, Proveído N° 0003-2023-VRACD-UPLA de fecha 30.06.2023, Proveído N° 0004-2023-VRACD-UPLA de fecha 30.06.2023 y acuerdo de Consejo Universitario en sesión extraordinaria de fecha 30.06.2023, respectivamente; y,</w:t>
+        <w:t>El Formulario Único de Trámite N° 0002-CF-FCC.SS.-UPLA-2023 de fecha 03.07.2023, Oficio N° 0003-E-2023-OURYM-UPLA de fecha 29.06.2023, Proveído N° 0004-2023-VRACD-UPLA de fecha 26.06.2023, Proveído N° 0005-2023-VRACD-UPLA de fecha 25.06.2023 y acuerdo de Consejo Universitario en sesión extraordinaria de fecha 03.07.2023, respectivamente; y,</w:t>
       </w:r>
     </w:p>
     <w:p>
@@ -147,7 +147,7 @@
           <w:highlight w:val="yellow"/>
           <w:lang w:val="es-PE" w:eastAsia="en-US"/>
         </w:rPr>
-        <w:t>El Formulario Único de Trámite N° 0001 de fecha 30.06.2023, presentado por el señor Vargas Cruz Juan, egresado de la Escuela Profesional de Administración y Sistemas de la Facultad de Ciencias Administrativas y Contables, peticiona al Rector Cambio de Modalidad de Ingreso, según se detalla en la parte resolutiva;</w:t>
+        <w:t>El Formulario Único de Trámite N° 0002 de fecha 03.07.2023, presentado por el señor Vargas Cruz Juan, egresado de la Escuela Profesional de Administración y Sistemas de la Facultad de Ciencias Administrativas y Contables, peticiona al Rector Cambio de Modalidad de Ingreso, según se detalla en la parte resolutiva;</w:t>
       </w:r>
     </w:p>
     <w:p>
@@ -169,7 +169,7 @@
           <w:highlight w:val="yellow"/>
           <w:lang w:val="es-PE" w:eastAsia="en-US"/>
         </w:rPr>
-        <w:t>El Oficio N° 0002-E-2023-OURYM-UPLA de fecha 15.06.2023 emitido por el Jefe de la Oficina de Registros y Matrículas al señor Vicerrector Académico con opinión favorable en mérito a los documentos presentados por el estudiante, para su conocimiento y tratamiento pertinente;</w:t>
+        <w:t>El Oficio N° 0003-E-2023-OURYM-UPLA de fecha 29.06.2023 emitido por el Jefe de la Oficina de Registros y Matrículas al señor Vicerrector Académico con opinión favorable en mérito a los documentos presentados por el estudiante, para su conocimiento y tratamiento pertinente;</w:t>
       </w:r>
     </w:p>
     <w:p>
@@ -191,7 +191,7 @@
           <w:highlight w:val="yellow"/>
           <w:lang w:val="es-PE" w:eastAsia="en-US"/>
         </w:rPr>
-        <w:t>Los Miembros del Consejo Universitario en sesión extraordinaria de fecha 30.06.2023, toman conocimiento del expediente y después del debate pertinente, en atención a los fundamentos señalados y en uso a las atribuciones otorgadas por ley;</w:t>
+        <w:t>Los Miembros del Consejo Universitario en sesión extraordinaria de fecha 03.07.2023, toman conocimiento del expediente y después del debate pertinente, en atención a los fundamentos señalados y en uso a las atribuciones otorgadas por ley;</w:t>
       </w:r>
     </w:p>
     <w:bookmarkEnd w:id="1"/>
@@ -257,9 +257,9 @@
         </w:rPr>
         <w:t>la Constancia de Ingreso al Proceso de Admisión, Modalidad de Educación Semipresencial 2000 - I del egresado Vargas Cruz Juan, de la Escuela Profesional de Administración y Sistemas de la Facultad de Ciencias Administrativas y Contables, con Código de Matrícula N° 2021453255J, según se detalla a continuación:
                 DICE:
-                MODALIDAD: Primera Selección
+                MODALIDAD: Postulante Ordinario o Regular
                 DEBE DECIR: 
-                MODALIDAD: Primera Selección</w:t>
+                MODALIDAD: Mayores de 30 años</w:t>
       </w:r>
     </w:p>
     <w:p>
@@ -1287,7 +1287,7 @@
         <w:bCs/>
         <w:highlight w:val="yellow"/>
       </w:rPr>
-      <w:t>30.06.2023</w:t>
+      <w:t>03.07.2023</w:t>
     </w:r>
   </w:p>
   <w:p>

</xml_diff>